<commit_message>
Use Case (Payment Management) added
</commit_message>
<xml_diff>
--- a/28-10-2021/Requisiti e Casi d'uso.docx
+++ b/28-10-2021/Requisiti e Casi d'uso.docx
@@ -1055,6 +1055,7 @@
                 <w:szCs w:val="24"/>
               </w:rPr>
             </w:pPr>
+            <w:proofErr w:type="gramStart"/>
             <w:r>
               <w:rPr>
                 <w:rFonts w:ascii="Open Sans" w:hAnsi="Open Sans" w:cs="Open Sans"/>
@@ -1063,6 +1064,7 @@
               </w:rPr>
               <w:t>Email</w:t>
             </w:r>
+            <w:proofErr w:type="gramEnd"/>
           </w:p>
         </w:tc>
       </w:tr>
@@ -13996,7 +13998,15 @@
               <w:rPr>
                 <w:sz w:val="24"/>
               </w:rPr>
-              <w:t>Iniziata da Utente</w:t>
+              <w:t xml:space="preserve">Iniziata da </w:t>
+            </w:r>
+            <w:r>
+              <w:rPr>
+                <w:i/>
+                <w:iCs/>
+                <w:sz w:val="24"/>
+              </w:rPr>
+              <w:t>Utente</w:t>
             </w:r>
           </w:p>
         </w:tc>
@@ -14448,7 +14458,15 @@
               <w:rPr>
                 <w:sz w:val="24"/>
               </w:rPr>
-              <w:t>Iniziata da Utente</w:t>
+              <w:t xml:space="preserve">Iniziata da </w:t>
+            </w:r>
+            <w:r>
+              <w:rPr>
+                <w:i/>
+                <w:iCs/>
+                <w:sz w:val="24"/>
+              </w:rPr>
+              <w:t>Utente</w:t>
             </w:r>
           </w:p>
         </w:tc>
@@ -15464,6 +15482,8 @@
             </w:r>
             <w:r>
               <w:rPr>
+                <w:i/>
+                <w:iCs/>
                 <w:sz w:val="24"/>
                 <w:szCs w:val="24"/>
               </w:rPr>
@@ -17933,7 +17953,15 @@
               <w:rPr>
                 <w:sz w:val="24"/>
               </w:rPr>
-              <w:t>Iniziata da Articolista</w:t>
+              <w:t xml:space="preserve">Iniziata da </w:t>
+            </w:r>
+            <w:r>
+              <w:rPr>
+                <w:i/>
+                <w:iCs/>
+                <w:sz w:val="24"/>
+              </w:rPr>
+              <w:t>Articolista</w:t>
             </w:r>
           </w:p>
         </w:tc>
@@ -18499,7 +18527,15 @@
               <w:rPr>
                 <w:sz w:val="24"/>
               </w:rPr>
-              <w:t>Iniziata da Articolista</w:t>
+              <w:t xml:space="preserve">Iniziata da </w:t>
+            </w:r>
+            <w:r>
+              <w:rPr>
+                <w:i/>
+                <w:iCs/>
+                <w:sz w:val="24"/>
+              </w:rPr>
+              <w:t>Articolista</w:t>
             </w:r>
           </w:p>
         </w:tc>
@@ -21617,7 +21653,15 @@
               <w:rPr>
                 <w:sz w:val="24"/>
               </w:rPr>
-              <w:t>Iniziata da Utente</w:t>
+              <w:t xml:space="preserve">Iniziata da </w:t>
+            </w:r>
+            <w:r>
+              <w:rPr>
+                <w:i/>
+                <w:iCs/>
+                <w:sz w:val="24"/>
+              </w:rPr>
+              <w:t>Utente</w:t>
             </w:r>
           </w:p>
         </w:tc>
@@ -22071,7 +22115,15 @@
               <w:rPr>
                 <w:sz w:val="24"/>
               </w:rPr>
-              <w:t>Iniziata da Utente</w:t>
+              <w:t xml:space="preserve">Iniziata da </w:t>
+            </w:r>
+            <w:r>
+              <w:rPr>
+                <w:i/>
+                <w:iCs/>
+                <w:sz w:val="24"/>
+              </w:rPr>
+              <w:t>Utente</w:t>
             </w:r>
           </w:p>
         </w:tc>
@@ -22396,6 +22448,11 @@
     </w:p>
     <w:p>
       <w:pPr>
+        <w:pStyle w:val="Paragrafoelenco"/>
+        <w:numPr>
+          <w:ilvl w:val="1"/>
+          <w:numId w:val="14"/>
+        </w:numPr>
         <w:jc w:val="both"/>
         <w:rPr>
           <w:b/>
@@ -22406,8 +22463,2294 @@
       </w:pPr>
       <w:r>
         <w:rPr>
+          <w:b/>
+          <w:bCs/>
+          <w:sz w:val="32"/>
+          <w:szCs w:val="32"/>
+        </w:rPr>
+        <w:t>Gestione Pagamenti</w:t>
+      </w:r>
+    </w:p>
+    <w:p>
+      <w:pPr>
+        <w:pStyle w:val="Paragrafoelenco"/>
+        <w:ind w:left="1080"/>
+        <w:jc w:val="both"/>
+        <w:rPr>
+          <w:b/>
+          <w:bCs/>
+          <w:sz w:val="32"/>
+          <w:szCs w:val="32"/>
+        </w:rPr>
+      </w:pPr>
+      <w:r>
+        <w:rPr>
           <w:noProof/>
         </w:rPr>
+        <w:drawing>
+          <wp:anchor distT="0" distB="0" distL="114300" distR="114300" simplePos="0" relativeHeight="251674624" behindDoc="0" locked="0" layoutInCell="1" allowOverlap="1" wp14:anchorId="14FBD52C" wp14:editId="3C8251B9">
+            <wp:simplePos x="0" y="0"/>
+            <wp:positionH relativeFrom="margin">
+              <wp:align>center</wp:align>
+            </wp:positionH>
+            <wp:positionV relativeFrom="paragraph">
+              <wp:posOffset>537845</wp:posOffset>
+            </wp:positionV>
+            <wp:extent cx="4133850" cy="1533525"/>
+            <wp:effectExtent l="0" t="0" r="0" b="9525"/>
+            <wp:wrapTopAndBottom/>
+            <wp:docPr id="8" name="Immagine 8" descr="Immagine che contiene testo&#10;&#10;Descrizione generata automaticamente"/>
+            <wp:cNvGraphicFramePr>
+              <a:graphicFrameLocks xmlns:a="http://schemas.openxmlformats.org/drawingml/2006/main" noChangeAspect="1"/>
+            </wp:cNvGraphicFramePr>
+            <a:graphic xmlns:a="http://schemas.openxmlformats.org/drawingml/2006/main">
+              <a:graphicData uri="http://schemas.openxmlformats.org/drawingml/2006/picture">
+                <pic:pic xmlns:pic="http://schemas.openxmlformats.org/drawingml/2006/picture">
+                  <pic:nvPicPr>
+                    <pic:cNvPr id="8" name="Immagine 8" descr="Immagine che contiene testo&#10;&#10;Descrizione generata automaticamente"/>
+                    <pic:cNvPicPr>
+                      <a:picLocks noChangeAspect="1" noChangeArrowheads="1"/>
+                    </pic:cNvPicPr>
+                  </pic:nvPicPr>
+                  <pic:blipFill>
+                    <a:blip r:embed="rId20">
+                      <a:extLst>
+                        <a:ext uri="{28A0092B-C50C-407E-A947-70E740481C1C}">
+                          <a14:useLocalDpi xmlns:a14="http://schemas.microsoft.com/office/drawing/2010/main" val="0"/>
+                        </a:ext>
+                      </a:extLst>
+                    </a:blip>
+                    <a:srcRect/>
+                    <a:stretch>
+                      <a:fillRect/>
+                    </a:stretch>
+                  </pic:blipFill>
+                  <pic:spPr bwMode="auto">
+                    <a:xfrm>
+                      <a:off x="0" y="0"/>
+                      <a:ext cx="4133850" cy="1533525"/>
+                    </a:xfrm>
+                    <a:prstGeom prst="rect">
+                      <a:avLst/>
+                    </a:prstGeom>
+                    <a:noFill/>
+                    <a:ln>
+                      <a:noFill/>
+                    </a:ln>
+                  </pic:spPr>
+                </pic:pic>
+              </a:graphicData>
+            </a:graphic>
+          </wp:anchor>
+        </w:drawing>
+      </w:r>
+    </w:p>
+    <w:p>
+      <w:pPr>
+        <w:jc w:val="both"/>
+        <w:rPr>
+          <w:b/>
+          <w:bCs/>
+          <w:sz w:val="32"/>
+          <w:szCs w:val="32"/>
+        </w:rPr>
+      </w:pPr>
+    </w:p>
+    <w:p>
+      <w:pPr>
+        <w:jc w:val="both"/>
+        <w:rPr>
+          <w:b/>
+          <w:bCs/>
+          <w:sz w:val="32"/>
+          <w:szCs w:val="32"/>
+        </w:rPr>
+      </w:pPr>
+    </w:p>
+    <w:tbl>
+      <w:tblPr>
+        <w:tblStyle w:val="Grigliatabella"/>
+        <w:tblW w:w="0" w:type="auto"/>
+        <w:tblLook w:val="04A0" w:firstRow="1" w:lastRow="0" w:firstColumn="1" w:lastColumn="0" w:noHBand="0" w:noVBand="1"/>
+      </w:tblPr>
+      <w:tblGrid>
+        <w:gridCol w:w="2853"/>
+        <w:gridCol w:w="6775"/>
+      </w:tblGrid>
+      <w:tr>
+        <w:tc>
+          <w:tcPr>
+            <w:tcW w:w="2853" w:type="dxa"/>
+          </w:tcPr>
+          <w:p>
+            <w:pPr>
+              <w:rPr>
+                <w:b/>
+                <w:sz w:val="24"/>
+              </w:rPr>
+            </w:pPr>
+            <w:r>
+              <w:rPr>
+                <w:b/>
+                <w:sz w:val="24"/>
+              </w:rPr>
+              <w:t>Nome caso d’uso</w:t>
+            </w:r>
+          </w:p>
+        </w:tc>
+        <w:tc>
+          <w:tcPr>
+            <w:tcW w:w="6775" w:type="dxa"/>
+          </w:tcPr>
+          <w:p>
+            <w:pPr>
+              <w:rPr>
+                <w:b/>
+                <w:sz w:val="24"/>
+              </w:rPr>
+            </w:pPr>
+            <w:r>
+              <w:rPr>
+                <w:b/>
+                <w:sz w:val="24"/>
+              </w:rPr>
+              <w:t>UC_</w:t>
+            </w:r>
+            <w:r>
+              <w:rPr>
+                <w:b/>
+                <w:sz w:val="24"/>
+              </w:rPr>
+              <w:t>7</w:t>
+            </w:r>
+            <w:r>
+              <w:rPr>
+                <w:b/>
+                <w:sz w:val="24"/>
+              </w:rPr>
+              <w:t>.0</w:t>
+            </w:r>
+            <w:r>
+              <w:rPr>
+                <w:b/>
+                <w:sz w:val="24"/>
+              </w:rPr>
+              <w:t xml:space="preserve"> – Gestisci Carte</w:t>
+            </w:r>
+          </w:p>
+        </w:tc>
+      </w:tr>
+      <w:tr>
+        <w:tc>
+          <w:tcPr>
+            <w:tcW w:w="2853" w:type="dxa"/>
+          </w:tcPr>
+          <w:p>
+            <w:pPr>
+              <w:rPr>
+                <w:b/>
+                <w:sz w:val="24"/>
+              </w:rPr>
+            </w:pPr>
+            <w:r>
+              <w:rPr>
+                <w:b/>
+                <w:sz w:val="24"/>
+              </w:rPr>
+              <w:t>Attori - Partecipanti</w:t>
+            </w:r>
+          </w:p>
+        </w:tc>
+        <w:tc>
+          <w:tcPr>
+            <w:tcW w:w="6775" w:type="dxa"/>
+          </w:tcPr>
+          <w:p>
+            <w:pPr>
+              <w:rPr>
+                <w:sz w:val="24"/>
+              </w:rPr>
+            </w:pPr>
+            <w:r>
+              <w:rPr>
+                <w:sz w:val="24"/>
+              </w:rPr>
+              <w:t xml:space="preserve">Iniziata da </w:t>
+            </w:r>
+            <w:r>
+              <w:rPr>
+                <w:i/>
+                <w:iCs/>
+                <w:sz w:val="24"/>
+              </w:rPr>
+              <w:t>Cliente</w:t>
+            </w:r>
+          </w:p>
+        </w:tc>
+      </w:tr>
+      <w:tr>
+        <w:tc>
+          <w:tcPr>
+            <w:tcW w:w="2853" w:type="dxa"/>
+          </w:tcPr>
+          <w:p>
+            <w:pPr>
+              <w:rPr>
+                <w:b/>
+                <w:sz w:val="24"/>
+              </w:rPr>
+            </w:pPr>
+            <w:r>
+              <w:rPr>
+                <w:b/>
+                <w:sz w:val="24"/>
+              </w:rPr>
+              <w:t xml:space="preserve">Condizione di Entrata: </w:t>
+            </w:r>
+          </w:p>
+        </w:tc>
+        <w:tc>
+          <w:tcPr>
+            <w:tcW w:w="6775" w:type="dxa"/>
+          </w:tcPr>
+          <w:p>
+            <w:pPr>
+              <w:pStyle w:val="Paragrafoelenco"/>
+              <w:numPr>
+                <w:ilvl w:val="0"/>
+                <w:numId w:val="18"/>
+              </w:numPr>
+              <w:rPr>
+                <w:sz w:val="24"/>
+              </w:rPr>
+            </w:pPr>
+            <w:r>
+              <w:rPr>
+                <w:sz w:val="24"/>
+              </w:rPr>
+              <w:t>L’</w:t>
+            </w:r>
+            <w:r>
+              <w:rPr>
+                <w:sz w:val="24"/>
+              </w:rPr>
+              <w:t>utente</w:t>
+            </w:r>
+            <w:r>
+              <w:rPr>
+                <w:sz w:val="24"/>
+              </w:rPr>
+              <w:t xml:space="preserve"> </w:t>
+            </w:r>
+            <w:r>
+              <w:rPr>
+                <w:sz w:val="24"/>
+              </w:rPr>
+              <w:t xml:space="preserve">è un </w:t>
+            </w:r>
+            <w:r>
+              <w:rPr>
+                <w:sz w:val="24"/>
+              </w:rPr>
+              <w:t>c</w:t>
+            </w:r>
+            <w:r>
+              <w:rPr>
+                <w:sz w:val="24"/>
+              </w:rPr>
+              <w:t>liente ed è sulla pagina di Impostazioni</w:t>
+            </w:r>
+          </w:p>
+        </w:tc>
+      </w:tr>
+      <w:tr>
+        <w:tc>
+          <w:tcPr>
+            <w:tcW w:w="2853" w:type="dxa"/>
+          </w:tcPr>
+          <w:p>
+            <w:pPr>
+              <w:rPr>
+                <w:b/>
+                <w:sz w:val="24"/>
+              </w:rPr>
+            </w:pPr>
+            <w:r>
+              <w:rPr>
+                <w:b/>
+                <w:sz w:val="24"/>
+              </w:rPr>
+              <w:lastRenderedPageBreak/>
+              <w:t>Flusso degli Eventi</w:t>
+            </w:r>
+          </w:p>
+        </w:tc>
+        <w:tc>
+          <w:tcPr>
+            <w:tcW w:w="6775" w:type="dxa"/>
+          </w:tcPr>
+          <w:tbl>
+            <w:tblPr>
+              <w:tblStyle w:val="Grigliatabella"/>
+              <w:tblW w:w="6549" w:type="dxa"/>
+              <w:tblLook w:val="04A0" w:firstRow="1" w:lastRow="0" w:firstColumn="1" w:lastColumn="0" w:noHBand="0" w:noVBand="1"/>
+            </w:tblPr>
+            <w:tblGrid>
+              <w:gridCol w:w="3431"/>
+              <w:gridCol w:w="3118"/>
+            </w:tblGrid>
+            <w:tr>
+              <w:tc>
+                <w:tcPr>
+                  <w:tcW w:w="3431" w:type="dxa"/>
+                  <w:shd w:val="clear" w:color="auto" w:fill="D9D9D9" w:themeFill="background1" w:themeFillShade="D9"/>
+                </w:tcPr>
+                <w:p>
+                  <w:pPr>
+                    <w:rPr>
+                      <w:sz w:val="24"/>
+                    </w:rPr>
+                  </w:pPr>
+                  <w:r>
+                    <w:rPr>
+                      <w:sz w:val="24"/>
+                    </w:rPr>
+                    <w:t>Attore</w:t>
+                  </w:r>
+                </w:p>
+              </w:tc>
+              <w:tc>
+                <w:tcPr>
+                  <w:tcW w:w="3118" w:type="dxa"/>
+                  <w:shd w:val="clear" w:color="auto" w:fill="D9D9D9" w:themeFill="background1" w:themeFillShade="D9"/>
+                </w:tcPr>
+                <w:p>
+                  <w:pPr>
+                    <w:rPr>
+                      <w:sz w:val="24"/>
+                    </w:rPr>
+                  </w:pPr>
+                  <w:r>
+                    <w:rPr>
+                      <w:sz w:val="24"/>
+                    </w:rPr>
+                    <w:t>Sistema</w:t>
+                  </w:r>
+                </w:p>
+              </w:tc>
+            </w:tr>
+            <w:tr>
+              <w:tc>
+                <w:tcPr>
+                  <w:tcW w:w="3431" w:type="dxa"/>
+                </w:tcPr>
+                <w:p>
+                  <w:pPr>
+                    <w:rPr>
+                      <w:sz w:val="24"/>
+                    </w:rPr>
+                  </w:pPr>
+                  <w:r>
+                    <w:rPr>
+                      <w:sz w:val="24"/>
+                    </w:rPr>
+                    <w:t>1. L’utente raggiunge la sezione “Saldo” e preme il tasto “Ricarica il saldo”</w:t>
+                  </w:r>
+                </w:p>
+                <w:p>
+                  <w:pPr>
+                    <w:rPr>
+                      <w:sz w:val="24"/>
+                    </w:rPr>
+                  </w:pPr>
+                </w:p>
+              </w:tc>
+              <w:tc>
+                <w:tcPr>
+                  <w:tcW w:w="3118" w:type="dxa"/>
+                </w:tcPr>
+                <w:p>
+                  <w:pPr>
+                    <w:rPr>
+                      <w:sz w:val="24"/>
+                    </w:rPr>
+                  </w:pPr>
+                </w:p>
+              </w:tc>
+            </w:tr>
+            <w:tr>
+              <w:tc>
+                <w:tcPr>
+                  <w:tcW w:w="3431" w:type="dxa"/>
+                </w:tcPr>
+                <w:p>
+                  <w:pPr>
+                    <w:rPr>
+                      <w:sz w:val="24"/>
+                    </w:rPr>
+                  </w:pPr>
+                </w:p>
+              </w:tc>
+              <w:tc>
+                <w:tcPr>
+                  <w:tcW w:w="3118" w:type="dxa"/>
+                </w:tcPr>
+                <w:p>
+                  <w:pPr>
+                    <w:rPr>
+                      <w:sz w:val="24"/>
+                    </w:rPr>
+                  </w:pPr>
+                  <w:r>
+                    <w:rPr>
+                      <w:sz w:val="24"/>
+                    </w:rPr>
+                    <w:t>2. Il sistema risponde all’utente ridirezionandolo sulla pagina di gestione delle carte di credito in suo possesso</w:t>
+                  </w:r>
+                </w:p>
+              </w:tc>
+            </w:tr>
+          </w:tbl>
+          <w:p>
+            <w:pPr>
+              <w:rPr>
+                <w:sz w:val="24"/>
+              </w:rPr>
+            </w:pPr>
+          </w:p>
+        </w:tc>
+      </w:tr>
+      <w:tr>
+        <w:tc>
+          <w:tcPr>
+            <w:tcW w:w="2853" w:type="dxa"/>
+          </w:tcPr>
+          <w:p>
+            <w:pPr>
+              <w:rPr>
+                <w:b/>
+                <w:sz w:val="24"/>
+              </w:rPr>
+            </w:pPr>
+            <w:r>
+              <w:rPr>
+                <w:b/>
+                <w:sz w:val="24"/>
+              </w:rPr>
+              <w:t>Condizione di Uscita:</w:t>
+            </w:r>
+          </w:p>
+        </w:tc>
+        <w:tc>
+          <w:tcPr>
+            <w:tcW w:w="6775" w:type="dxa"/>
+          </w:tcPr>
+          <w:p>
+            <w:pPr>
+              <w:pStyle w:val="Paragrafoelenco"/>
+              <w:numPr>
+                <w:ilvl w:val="0"/>
+                <w:numId w:val="22"/>
+              </w:numPr>
+              <w:rPr>
+                <w:sz w:val="24"/>
+              </w:rPr>
+            </w:pPr>
+            <w:r>
+              <w:rPr>
+                <w:sz w:val="24"/>
+              </w:rPr>
+              <w:t>L’utente</w:t>
+            </w:r>
+            <w:r>
+              <w:rPr>
+                <w:sz w:val="24"/>
+              </w:rPr>
+              <w:t xml:space="preserve"> </w:t>
+            </w:r>
+            <w:r>
+              <w:rPr>
+                <w:sz w:val="24"/>
+              </w:rPr>
+              <w:t>ora visualizza la pagina personale di gestione delle proprie carte di credito</w:t>
+            </w:r>
+          </w:p>
+        </w:tc>
+      </w:tr>
+    </w:tbl>
+    <w:p>
+      <w:pPr>
+        <w:jc w:val="both"/>
+        <w:rPr>
+          <w:b/>
+          <w:bCs/>
+          <w:sz w:val="32"/>
+          <w:szCs w:val="32"/>
+        </w:rPr>
+      </w:pPr>
+    </w:p>
+    <w:tbl>
+      <w:tblPr>
+        <w:tblStyle w:val="Grigliatabella"/>
+        <w:tblW w:w="0" w:type="auto"/>
+        <w:tblLook w:val="04A0" w:firstRow="1" w:lastRow="0" w:firstColumn="1" w:lastColumn="0" w:noHBand="0" w:noVBand="1"/>
+      </w:tblPr>
+      <w:tblGrid>
+        <w:gridCol w:w="2853"/>
+        <w:gridCol w:w="6775"/>
+      </w:tblGrid>
+      <w:tr>
+        <w:tc>
+          <w:tcPr>
+            <w:tcW w:w="2853" w:type="dxa"/>
+          </w:tcPr>
+          <w:p>
+            <w:pPr>
+              <w:rPr>
+                <w:b/>
+                <w:sz w:val="24"/>
+              </w:rPr>
+            </w:pPr>
+            <w:r>
+              <w:rPr>
+                <w:b/>
+                <w:sz w:val="24"/>
+              </w:rPr>
+              <w:t>Nome caso d’uso</w:t>
+            </w:r>
+          </w:p>
+        </w:tc>
+        <w:tc>
+          <w:tcPr>
+            <w:tcW w:w="6775" w:type="dxa"/>
+          </w:tcPr>
+          <w:p>
+            <w:pPr>
+              <w:rPr>
+                <w:b/>
+                <w:sz w:val="24"/>
+              </w:rPr>
+            </w:pPr>
+            <w:r>
+              <w:rPr>
+                <w:b/>
+                <w:sz w:val="24"/>
+              </w:rPr>
+              <w:t>UC_</w:t>
+            </w:r>
+            <w:r>
+              <w:rPr>
+                <w:b/>
+                <w:sz w:val="24"/>
+              </w:rPr>
+              <w:t>7</w:t>
+            </w:r>
+            <w:r>
+              <w:rPr>
+                <w:b/>
+                <w:sz w:val="24"/>
+              </w:rPr>
+              <w:t>.</w:t>
+            </w:r>
+            <w:r>
+              <w:rPr>
+                <w:b/>
+                <w:sz w:val="24"/>
+              </w:rPr>
+              <w:t>1 – Inserisci Carta</w:t>
+            </w:r>
+          </w:p>
+        </w:tc>
+      </w:tr>
+      <w:tr>
+        <w:tc>
+          <w:tcPr>
+            <w:tcW w:w="2853" w:type="dxa"/>
+          </w:tcPr>
+          <w:p>
+            <w:pPr>
+              <w:rPr>
+                <w:b/>
+                <w:sz w:val="24"/>
+              </w:rPr>
+            </w:pPr>
+            <w:r>
+              <w:rPr>
+                <w:b/>
+                <w:sz w:val="24"/>
+              </w:rPr>
+              <w:t>Attori - Partecipanti</w:t>
+            </w:r>
+          </w:p>
+        </w:tc>
+        <w:tc>
+          <w:tcPr>
+            <w:tcW w:w="6775" w:type="dxa"/>
+          </w:tcPr>
+          <w:p>
+            <w:pPr>
+              <w:rPr>
+                <w:sz w:val="24"/>
+              </w:rPr>
+            </w:pPr>
+            <w:r>
+              <w:rPr>
+                <w:sz w:val="24"/>
+              </w:rPr>
+              <w:t xml:space="preserve">Iniziata da </w:t>
+            </w:r>
+            <w:r>
+              <w:rPr>
+                <w:i/>
+                <w:iCs/>
+                <w:sz w:val="24"/>
+              </w:rPr>
+              <w:t>Cliente</w:t>
+            </w:r>
+          </w:p>
+        </w:tc>
+      </w:tr>
+      <w:tr>
+        <w:tc>
+          <w:tcPr>
+            <w:tcW w:w="2853" w:type="dxa"/>
+          </w:tcPr>
+          <w:p>
+            <w:pPr>
+              <w:rPr>
+                <w:b/>
+                <w:sz w:val="24"/>
+              </w:rPr>
+            </w:pPr>
+            <w:r>
+              <w:rPr>
+                <w:b/>
+                <w:sz w:val="24"/>
+              </w:rPr>
+              <w:t xml:space="preserve">Condizione di Entrata: </w:t>
+            </w:r>
+          </w:p>
+        </w:tc>
+        <w:tc>
+          <w:tcPr>
+            <w:tcW w:w="6775" w:type="dxa"/>
+          </w:tcPr>
+          <w:p>
+            <w:pPr>
+              <w:pStyle w:val="Paragrafoelenco"/>
+              <w:numPr>
+                <w:ilvl w:val="0"/>
+                <w:numId w:val="18"/>
+              </w:numPr>
+              <w:rPr>
+                <w:sz w:val="24"/>
+              </w:rPr>
+            </w:pPr>
+            <w:r>
+              <w:rPr>
+                <w:sz w:val="24"/>
+              </w:rPr>
+              <w:t>L’</w:t>
+            </w:r>
+            <w:r>
+              <w:rPr>
+                <w:sz w:val="24"/>
+              </w:rPr>
+              <w:t>utente</w:t>
+            </w:r>
+            <w:r>
+              <w:rPr>
+                <w:sz w:val="24"/>
+              </w:rPr>
+              <w:t xml:space="preserve"> </w:t>
+            </w:r>
+            <w:r>
+              <w:rPr>
+                <w:sz w:val="24"/>
+              </w:rPr>
+              <w:t>è un cliente ed è sulla propria pagina di gestione delle carte di credito</w:t>
+            </w:r>
+            <w:r>
+              <w:rPr>
+                <w:sz w:val="24"/>
+              </w:rPr>
+              <w:t xml:space="preserve"> </w:t>
+            </w:r>
+          </w:p>
+        </w:tc>
+      </w:tr>
+      <w:tr>
+        <w:tc>
+          <w:tcPr>
+            <w:tcW w:w="2853" w:type="dxa"/>
+          </w:tcPr>
+          <w:p>
+            <w:pPr>
+              <w:rPr>
+                <w:b/>
+                <w:sz w:val="24"/>
+              </w:rPr>
+            </w:pPr>
+            <w:r>
+              <w:rPr>
+                <w:b/>
+                <w:sz w:val="24"/>
+              </w:rPr>
+              <w:t>Flusso degli Eventi</w:t>
+            </w:r>
+          </w:p>
+        </w:tc>
+        <w:tc>
+          <w:tcPr>
+            <w:tcW w:w="6775" w:type="dxa"/>
+          </w:tcPr>
+          <w:tbl>
+            <w:tblPr>
+              <w:tblStyle w:val="Grigliatabella"/>
+              <w:tblW w:w="6407" w:type="dxa"/>
+              <w:tblLook w:val="04A0" w:firstRow="1" w:lastRow="0" w:firstColumn="1" w:lastColumn="0" w:noHBand="0" w:noVBand="1"/>
+            </w:tblPr>
+            <w:tblGrid>
+              <w:gridCol w:w="3408"/>
+              <w:gridCol w:w="2999"/>
+            </w:tblGrid>
+            <w:tr>
+              <w:tc>
+                <w:tcPr>
+                  <w:tcW w:w="3408" w:type="dxa"/>
+                  <w:shd w:val="clear" w:color="auto" w:fill="D9D9D9" w:themeFill="background1" w:themeFillShade="D9"/>
+                </w:tcPr>
+                <w:p>
+                  <w:pPr>
+                    <w:rPr>
+                      <w:sz w:val="24"/>
+                    </w:rPr>
+                  </w:pPr>
+                  <w:r>
+                    <w:rPr>
+                      <w:sz w:val="24"/>
+                    </w:rPr>
+                    <w:t>Attore</w:t>
+                  </w:r>
+                </w:p>
+              </w:tc>
+              <w:tc>
+                <w:tcPr>
+                  <w:tcW w:w="2999" w:type="dxa"/>
+                  <w:shd w:val="clear" w:color="auto" w:fill="D9D9D9" w:themeFill="background1" w:themeFillShade="D9"/>
+                </w:tcPr>
+                <w:p>
+                  <w:pPr>
+                    <w:rPr>
+                      <w:sz w:val="24"/>
+                    </w:rPr>
+                  </w:pPr>
+                  <w:r>
+                    <w:rPr>
+                      <w:sz w:val="24"/>
+                    </w:rPr>
+                    <w:t>Sistema</w:t>
+                  </w:r>
+                </w:p>
+              </w:tc>
+            </w:tr>
+            <w:tr>
+              <w:tc>
+                <w:tcPr>
+                  <w:tcW w:w="3408" w:type="dxa"/>
+                </w:tcPr>
+                <w:p>
+                  <w:pPr>
+                    <w:rPr>
+                      <w:sz w:val="24"/>
+                    </w:rPr>
+                  </w:pPr>
+                  <w:r>
+                    <w:rPr>
+                      <w:sz w:val="24"/>
+                    </w:rPr>
+                    <w:t>1. L’utente raggiunge con il cursore il tasto “+” al termine dell’elenco delle carte di credito in suo possesso. Preme il tasto “+”</w:t>
+                  </w:r>
+                </w:p>
+              </w:tc>
+              <w:tc>
+                <w:tcPr>
+                  <w:tcW w:w="2999" w:type="dxa"/>
+                </w:tcPr>
+                <w:p>
+                  <w:pPr>
+                    <w:rPr>
+                      <w:sz w:val="24"/>
+                    </w:rPr>
+                  </w:pPr>
+                </w:p>
+              </w:tc>
+            </w:tr>
+            <w:tr>
+              <w:tc>
+                <w:tcPr>
+                  <w:tcW w:w="3408" w:type="dxa"/>
+                </w:tcPr>
+                <w:p>
+                  <w:pPr>
+                    <w:rPr>
+                      <w:sz w:val="24"/>
+                    </w:rPr>
+                  </w:pPr>
+                </w:p>
+              </w:tc>
+              <w:tc>
+                <w:tcPr>
+                  <w:tcW w:w="2999" w:type="dxa"/>
+                </w:tcPr>
+                <w:p>
+                  <w:pPr>
+                    <w:rPr>
+                      <w:sz w:val="24"/>
+                    </w:rPr>
+                  </w:pPr>
+                  <w:r>
+                    <w:rPr>
+                      <w:sz w:val="24"/>
+                    </w:rPr>
+                    <w:t xml:space="preserve">2. Il sistema risponde all’utente mostrando un </w:t>
+                  </w:r>
+                  <w:proofErr w:type="spellStart"/>
+                  <w:r>
+                    <w:rPr>
+                      <w:sz w:val="24"/>
+                    </w:rPr>
+                    <w:t>form</w:t>
+                  </w:r>
+                  <w:proofErr w:type="spellEnd"/>
+                  <w:r>
+                    <w:rPr>
+                      <w:sz w:val="24"/>
+                    </w:rPr>
+                    <w:t xml:space="preserve"> i cui campi descrivono gli attributi di una carta di credito</w:t>
+                  </w:r>
+                </w:p>
+              </w:tc>
+            </w:tr>
+            <w:tr>
+              <w:tc>
+                <w:tcPr>
+                  <w:tcW w:w="3408" w:type="dxa"/>
+                </w:tcPr>
+                <w:p>
+                  <w:pPr>
+                    <w:rPr>
+                      <w:sz w:val="24"/>
+                    </w:rPr>
+                  </w:pPr>
+                  <w:r>
+                    <w:rPr>
+                      <w:sz w:val="24"/>
+                    </w:rPr>
+                    <w:t>3. L’utente compila i campi:</w:t>
+                  </w:r>
+                </w:p>
+                <w:p>
+                  <w:pPr>
+                    <w:pStyle w:val="Paragrafoelenco"/>
+                    <w:numPr>
+                      <w:ilvl w:val="0"/>
+                      <w:numId w:val="18"/>
+                    </w:numPr>
+                    <w:rPr>
+                      <w:sz w:val="24"/>
+                    </w:rPr>
+                  </w:pPr>
+                  <w:r>
+                    <w:rPr>
+                      <w:sz w:val="24"/>
+                    </w:rPr>
+                    <w:t>Circuito</w:t>
+                  </w:r>
+                </w:p>
+                <w:p>
+                  <w:pPr>
+                    <w:pStyle w:val="Paragrafoelenco"/>
+                    <w:numPr>
+                      <w:ilvl w:val="0"/>
+                      <w:numId w:val="18"/>
+                    </w:numPr>
+                    <w:rPr>
+                      <w:sz w:val="24"/>
+                    </w:rPr>
+                  </w:pPr>
+                  <w:r>
+                    <w:rPr>
+                      <w:sz w:val="24"/>
+                    </w:rPr>
+                    <w:t>Numero carta</w:t>
+                  </w:r>
+                </w:p>
+                <w:p>
+                  <w:pPr>
+                    <w:pStyle w:val="Paragrafoelenco"/>
+                    <w:numPr>
+                      <w:ilvl w:val="0"/>
+                      <w:numId w:val="18"/>
+                    </w:numPr>
+                    <w:rPr>
+                      <w:sz w:val="24"/>
+                    </w:rPr>
+                  </w:pPr>
+                  <w:r>
+                    <w:rPr>
+                      <w:sz w:val="24"/>
+                    </w:rPr>
+                    <w:t>Intestatario carta</w:t>
+                  </w:r>
+                </w:p>
+                <w:p>
+                  <w:pPr>
+                    <w:pStyle w:val="Paragrafoelenco"/>
+                    <w:numPr>
+                      <w:ilvl w:val="0"/>
+                      <w:numId w:val="18"/>
+                    </w:numPr>
+                    <w:rPr>
+                      <w:sz w:val="24"/>
+                    </w:rPr>
+                  </w:pPr>
+                  <w:r>
+                    <w:rPr>
+                      <w:sz w:val="24"/>
+                    </w:rPr>
+                    <w:t>CCV</w:t>
+                  </w:r>
+                </w:p>
+                <w:p>
+                  <w:pPr>
+                    <w:pStyle w:val="Paragrafoelenco"/>
+                    <w:numPr>
+                      <w:ilvl w:val="0"/>
+                      <w:numId w:val="18"/>
+                    </w:numPr>
+                    <w:rPr>
+                      <w:sz w:val="24"/>
+                    </w:rPr>
+                  </w:pPr>
+                  <w:r>
+                    <w:rPr>
+                      <w:sz w:val="24"/>
+                    </w:rPr>
+                    <w:t>Data di scadenza</w:t>
+                  </w:r>
+                </w:p>
+                <w:p>
+                  <w:pPr>
+                    <w:rPr>
+                      <w:sz w:val="24"/>
+                    </w:rPr>
+                  </w:pPr>
+                  <w:r>
+                    <w:rPr>
+                      <w:sz w:val="24"/>
+                    </w:rPr>
+                    <w:t>Successivamente preme il tasto Invio dalla tastiera</w:t>
+                  </w:r>
+                </w:p>
+              </w:tc>
+              <w:tc>
+                <w:tcPr>
+                  <w:tcW w:w="2999" w:type="dxa"/>
+                </w:tcPr>
+                <w:p>
+                  <w:pPr>
+                    <w:rPr>
+                      <w:sz w:val="24"/>
+                    </w:rPr>
+                  </w:pPr>
+                </w:p>
+              </w:tc>
+            </w:tr>
+            <w:tr>
+              <w:tc>
+                <w:tcPr>
+                  <w:tcW w:w="3408" w:type="dxa"/>
+                </w:tcPr>
+                <w:p>
+                  <w:pPr>
+                    <w:rPr>
+                      <w:sz w:val="24"/>
+                    </w:rPr>
+                  </w:pPr>
+                </w:p>
+              </w:tc>
+              <w:tc>
+                <w:tcPr>
+                  <w:tcW w:w="2999" w:type="dxa"/>
+                </w:tcPr>
+                <w:p>
+                  <w:pPr>
+                    <w:rPr>
+                      <w:sz w:val="24"/>
+                    </w:rPr>
+                  </w:pPr>
+                  <w:r>
+                    <w:rPr>
+                      <w:sz w:val="24"/>
+                    </w:rPr>
+                    <w:t>4</w:t>
+                  </w:r>
+                  <w:r>
+                    <w:rPr>
+                      <w:sz w:val="24"/>
+                    </w:rPr>
+                    <w:t>. Il sistema risponde</w:t>
+                  </w:r>
+                  <w:r>
+                    <w:rPr>
+                      <w:sz w:val="24"/>
+                    </w:rPr>
+                    <w:t xml:space="preserve"> all’utente confermando l’aggiunta della carta con successo</w:t>
+                  </w:r>
+                </w:p>
+              </w:tc>
+            </w:tr>
+          </w:tbl>
+          <w:p>
+            <w:pPr>
+              <w:rPr>
+                <w:sz w:val="24"/>
+              </w:rPr>
+            </w:pPr>
+          </w:p>
+        </w:tc>
+      </w:tr>
+      <w:tr>
+        <w:tc>
+          <w:tcPr>
+            <w:tcW w:w="2853" w:type="dxa"/>
+          </w:tcPr>
+          <w:p>
+            <w:pPr>
+              <w:rPr>
+                <w:b/>
+                <w:sz w:val="24"/>
+              </w:rPr>
+            </w:pPr>
+            <w:r>
+              <w:rPr>
+                <w:b/>
+                <w:sz w:val="24"/>
+              </w:rPr>
+              <w:t>Condizione di Uscita:</w:t>
+            </w:r>
+          </w:p>
+        </w:tc>
+        <w:tc>
+          <w:tcPr>
+            <w:tcW w:w="6775" w:type="dxa"/>
+          </w:tcPr>
+          <w:p>
+            <w:pPr>
+              <w:pStyle w:val="Paragrafoelenco"/>
+              <w:numPr>
+                <w:ilvl w:val="0"/>
+                <w:numId w:val="22"/>
+              </w:numPr>
+              <w:rPr>
+                <w:sz w:val="24"/>
+              </w:rPr>
+            </w:pPr>
+            <w:r>
+              <w:rPr>
+                <w:sz w:val="24"/>
+              </w:rPr>
+              <w:t>L’utente</w:t>
+            </w:r>
+            <w:r>
+              <w:rPr>
+                <w:sz w:val="24"/>
+              </w:rPr>
+              <w:t xml:space="preserve"> </w:t>
+            </w:r>
+            <w:r>
+              <w:rPr>
+                <w:sz w:val="24"/>
+              </w:rPr>
+              <w:t xml:space="preserve">ora </w:t>
+            </w:r>
+            <w:r>
+              <w:rPr>
+                <w:sz w:val="24"/>
+              </w:rPr>
+              <w:t>ha aggiunto una nuova carta di credito tra le carte di suo possesso</w:t>
+            </w:r>
+          </w:p>
+        </w:tc>
+      </w:tr>
+      <w:tr>
+        <w:tc>
+          <w:tcPr>
+            <w:tcW w:w="2853" w:type="dxa"/>
+          </w:tcPr>
+          <w:p>
+            <w:pPr>
+              <w:rPr>
+                <w:b/>
+                <w:sz w:val="24"/>
+              </w:rPr>
+            </w:pPr>
+            <w:r>
+              <w:rPr>
+                <w:b/>
+                <w:sz w:val="24"/>
+              </w:rPr>
+              <w:t xml:space="preserve">Eccezioni: </w:t>
+            </w:r>
+          </w:p>
+        </w:tc>
+        <w:tc>
+          <w:tcPr>
+            <w:tcW w:w="6775" w:type="dxa"/>
+          </w:tcPr>
+          <w:p>
+            <w:pPr>
+              <w:rPr>
+                <w:sz w:val="24"/>
+              </w:rPr>
+            </w:pPr>
+            <w:r>
+              <w:rPr>
+                <w:sz w:val="24"/>
+              </w:rPr>
+              <w:t>Se l’utente dovesse inserire dati scorretti o dati di una carta già registrata presso un altro utente, l’inserimento non va a buon fine e si verifica UC_7.2 – Errore Inserimento Carta</w:t>
+            </w:r>
+          </w:p>
+        </w:tc>
+      </w:tr>
+    </w:tbl>
+    <w:p>
+      <w:pPr>
+        <w:jc w:val="both"/>
+        <w:rPr>
+          <w:b/>
+          <w:bCs/>
+          <w:sz w:val="32"/>
+          <w:szCs w:val="32"/>
+        </w:rPr>
+      </w:pPr>
+    </w:p>
+    <w:tbl>
+      <w:tblPr>
+        <w:tblStyle w:val="Grigliatabella"/>
+        <w:tblW w:w="0" w:type="auto"/>
+        <w:tblLook w:val="04A0" w:firstRow="1" w:lastRow="0" w:firstColumn="1" w:lastColumn="0" w:noHBand="0" w:noVBand="1"/>
+      </w:tblPr>
+      <w:tblGrid>
+        <w:gridCol w:w="2853"/>
+        <w:gridCol w:w="6775"/>
+      </w:tblGrid>
+      <w:tr>
+        <w:tc>
+          <w:tcPr>
+            <w:tcW w:w="2853" w:type="dxa"/>
+          </w:tcPr>
+          <w:p>
+            <w:pPr>
+              <w:rPr>
+                <w:b/>
+                <w:sz w:val="24"/>
+              </w:rPr>
+            </w:pPr>
+            <w:r>
+              <w:rPr>
+                <w:b/>
+                <w:sz w:val="24"/>
+              </w:rPr>
+              <w:lastRenderedPageBreak/>
+              <w:t>Nome caso d’uso</w:t>
+            </w:r>
+          </w:p>
+        </w:tc>
+        <w:tc>
+          <w:tcPr>
+            <w:tcW w:w="6775" w:type="dxa"/>
+          </w:tcPr>
+          <w:p>
+            <w:pPr>
+              <w:rPr>
+                <w:b/>
+                <w:sz w:val="24"/>
+              </w:rPr>
+            </w:pPr>
+            <w:r>
+              <w:rPr>
+                <w:b/>
+                <w:sz w:val="24"/>
+              </w:rPr>
+              <w:t>UC_</w:t>
+            </w:r>
+            <w:r>
+              <w:rPr>
+                <w:b/>
+                <w:sz w:val="24"/>
+              </w:rPr>
+              <w:t>7</w:t>
+            </w:r>
+            <w:r>
+              <w:rPr>
+                <w:b/>
+                <w:sz w:val="24"/>
+              </w:rPr>
+              <w:t>.</w:t>
+            </w:r>
+            <w:r>
+              <w:rPr>
+                <w:b/>
+                <w:sz w:val="24"/>
+              </w:rPr>
+              <w:t>2 – Errore Inserisci Carta</w:t>
+            </w:r>
+          </w:p>
+        </w:tc>
+      </w:tr>
+      <w:tr>
+        <w:tc>
+          <w:tcPr>
+            <w:tcW w:w="2853" w:type="dxa"/>
+          </w:tcPr>
+          <w:p>
+            <w:pPr>
+              <w:rPr>
+                <w:b/>
+                <w:sz w:val="24"/>
+              </w:rPr>
+            </w:pPr>
+            <w:r>
+              <w:rPr>
+                <w:b/>
+                <w:sz w:val="24"/>
+              </w:rPr>
+              <w:t>Attori - Partecipanti</w:t>
+            </w:r>
+          </w:p>
+        </w:tc>
+        <w:tc>
+          <w:tcPr>
+            <w:tcW w:w="6775" w:type="dxa"/>
+          </w:tcPr>
+          <w:p>
+            <w:pPr>
+              <w:rPr>
+                <w:sz w:val="24"/>
+              </w:rPr>
+            </w:pPr>
+            <w:r>
+              <w:rPr>
+                <w:sz w:val="24"/>
+              </w:rPr>
+              <w:t xml:space="preserve">Iniziata da </w:t>
+            </w:r>
+            <w:r>
+              <w:rPr>
+                <w:i/>
+                <w:iCs/>
+                <w:sz w:val="24"/>
+              </w:rPr>
+              <w:t>Cliente</w:t>
+            </w:r>
+          </w:p>
+        </w:tc>
+      </w:tr>
+      <w:tr>
+        <w:tc>
+          <w:tcPr>
+            <w:tcW w:w="2853" w:type="dxa"/>
+          </w:tcPr>
+          <w:p>
+            <w:pPr>
+              <w:rPr>
+                <w:b/>
+                <w:sz w:val="24"/>
+              </w:rPr>
+            </w:pPr>
+            <w:r>
+              <w:rPr>
+                <w:b/>
+                <w:sz w:val="24"/>
+              </w:rPr>
+              <w:t xml:space="preserve">Condizione di Entrata: </w:t>
+            </w:r>
+          </w:p>
+        </w:tc>
+        <w:tc>
+          <w:tcPr>
+            <w:tcW w:w="6775" w:type="dxa"/>
+          </w:tcPr>
+          <w:p>
+            <w:pPr>
+              <w:pStyle w:val="Paragrafoelenco"/>
+              <w:numPr>
+                <w:ilvl w:val="0"/>
+                <w:numId w:val="18"/>
+              </w:numPr>
+              <w:rPr>
+                <w:sz w:val="24"/>
+              </w:rPr>
+            </w:pPr>
+            <w:r>
+              <w:rPr>
+                <w:sz w:val="24"/>
+              </w:rPr>
+              <w:t>L’</w:t>
+            </w:r>
+            <w:r>
+              <w:rPr>
+                <w:sz w:val="24"/>
+              </w:rPr>
+              <w:t>utente</w:t>
+            </w:r>
+            <w:r>
+              <w:rPr>
+                <w:sz w:val="24"/>
+              </w:rPr>
+              <w:t xml:space="preserve"> </w:t>
+            </w:r>
+            <w:r>
+              <w:rPr>
+                <w:sz w:val="24"/>
+              </w:rPr>
+              <w:t>è un cliente ed è sulla propria pagina di gestione delle carte di credito. Ha ricevuto un errore</w:t>
+            </w:r>
+          </w:p>
+        </w:tc>
+      </w:tr>
+      <w:tr>
+        <w:tc>
+          <w:tcPr>
+            <w:tcW w:w="2853" w:type="dxa"/>
+          </w:tcPr>
+          <w:p>
+            <w:pPr>
+              <w:rPr>
+                <w:b/>
+                <w:sz w:val="24"/>
+              </w:rPr>
+            </w:pPr>
+            <w:r>
+              <w:rPr>
+                <w:b/>
+                <w:sz w:val="24"/>
+              </w:rPr>
+              <w:t>Flusso degli Eventi</w:t>
+            </w:r>
+          </w:p>
+        </w:tc>
+        <w:tc>
+          <w:tcPr>
+            <w:tcW w:w="6775" w:type="dxa"/>
+          </w:tcPr>
+          <w:tbl>
+            <w:tblPr>
+              <w:tblStyle w:val="Grigliatabella"/>
+              <w:tblW w:w="6407" w:type="dxa"/>
+              <w:tblLook w:val="04A0" w:firstRow="1" w:lastRow="0" w:firstColumn="1" w:lastColumn="0" w:noHBand="0" w:noVBand="1"/>
+            </w:tblPr>
+            <w:tblGrid>
+              <w:gridCol w:w="3408"/>
+              <w:gridCol w:w="2999"/>
+            </w:tblGrid>
+            <w:tr>
+              <w:tc>
+                <w:tcPr>
+                  <w:tcW w:w="3408" w:type="dxa"/>
+                  <w:shd w:val="clear" w:color="auto" w:fill="D9D9D9" w:themeFill="background1" w:themeFillShade="D9"/>
+                </w:tcPr>
+                <w:p>
+                  <w:pPr>
+                    <w:rPr>
+                      <w:sz w:val="24"/>
+                    </w:rPr>
+                  </w:pPr>
+                  <w:r>
+                    <w:rPr>
+                      <w:sz w:val="24"/>
+                    </w:rPr>
+                    <w:t>Attore</w:t>
+                  </w:r>
+                </w:p>
+              </w:tc>
+              <w:tc>
+                <w:tcPr>
+                  <w:tcW w:w="2999" w:type="dxa"/>
+                  <w:shd w:val="clear" w:color="auto" w:fill="D9D9D9" w:themeFill="background1" w:themeFillShade="D9"/>
+                </w:tcPr>
+                <w:p>
+                  <w:pPr>
+                    <w:rPr>
+                      <w:sz w:val="24"/>
+                    </w:rPr>
+                  </w:pPr>
+                  <w:r>
+                    <w:rPr>
+                      <w:sz w:val="24"/>
+                    </w:rPr>
+                    <w:t>Sistema</w:t>
+                  </w:r>
+                </w:p>
+              </w:tc>
+            </w:tr>
+            <w:tr>
+              <w:tc>
+                <w:tcPr>
+                  <w:tcW w:w="3408" w:type="dxa"/>
+                  <w:shd w:val="clear" w:color="auto" w:fill="auto"/>
+                </w:tcPr>
+                <w:p>
+                  <w:pPr>
+                    <w:rPr>
+                      <w:sz w:val="24"/>
+                    </w:rPr>
+                  </w:pPr>
+                </w:p>
+              </w:tc>
+              <w:tc>
+                <w:tcPr>
+                  <w:tcW w:w="2999" w:type="dxa"/>
+                  <w:shd w:val="clear" w:color="auto" w:fill="auto"/>
+                </w:tcPr>
+                <w:p>
+                  <w:pPr>
+                    <w:rPr>
+                      <w:sz w:val="24"/>
+                    </w:rPr>
+                  </w:pPr>
+                  <w:r>
+                    <w:rPr>
+                      <w:sz w:val="24"/>
+                    </w:rPr>
+                    <w:t>1. Il sistema mostra a schermo un errore</w:t>
+                  </w:r>
+                </w:p>
+              </w:tc>
+            </w:tr>
+            <w:tr>
+              <w:tc>
+                <w:tcPr>
+                  <w:tcW w:w="3408" w:type="dxa"/>
+                  <w:shd w:val="clear" w:color="auto" w:fill="auto"/>
+                </w:tcPr>
+                <w:p>
+                  <w:pPr>
+                    <w:rPr>
+                      <w:sz w:val="24"/>
+                    </w:rPr>
+                  </w:pPr>
+                  <w:r>
+                    <w:rPr>
+                      <w:sz w:val="24"/>
+                    </w:rPr>
+                    <w:t>2. L’utente legge l’errore</w:t>
+                  </w:r>
+                </w:p>
+              </w:tc>
+              <w:tc>
+                <w:tcPr>
+                  <w:tcW w:w="2999" w:type="dxa"/>
+                  <w:shd w:val="clear" w:color="auto" w:fill="auto"/>
+                </w:tcPr>
+                <w:p>
+                  <w:pPr>
+                    <w:rPr>
+                      <w:sz w:val="24"/>
+                    </w:rPr>
+                  </w:pPr>
+                </w:p>
+              </w:tc>
+            </w:tr>
+            <w:tr>
+              <w:tc>
+                <w:tcPr>
+                  <w:tcW w:w="3408" w:type="dxa"/>
+                  <w:shd w:val="clear" w:color="auto" w:fill="auto"/>
+                </w:tcPr>
+                <w:p>
+                  <w:pPr>
+                    <w:rPr>
+                      <w:sz w:val="24"/>
+                    </w:rPr>
+                  </w:pPr>
+                </w:p>
+              </w:tc>
+              <w:tc>
+                <w:tcPr>
+                  <w:tcW w:w="2999" w:type="dxa"/>
+                  <w:shd w:val="clear" w:color="auto" w:fill="auto"/>
+                </w:tcPr>
+                <w:p>
+                  <w:pPr>
+                    <w:rPr>
+                      <w:sz w:val="24"/>
+                    </w:rPr>
+                  </w:pPr>
+                  <w:r>
+                    <w:rPr>
+                      <w:sz w:val="24"/>
+                    </w:rPr>
+                    <w:t xml:space="preserve">3. Il sistema permette la ricompilazione del </w:t>
+                  </w:r>
+                  <w:proofErr w:type="spellStart"/>
+                  <w:r>
+                    <w:rPr>
+                      <w:sz w:val="24"/>
+                    </w:rPr>
+                    <w:t>form</w:t>
+                  </w:r>
+                  <w:proofErr w:type="spellEnd"/>
+                  <w:r>
+                    <w:rPr>
+                      <w:sz w:val="24"/>
+                    </w:rPr>
+                    <w:t xml:space="preserve"> i cui campi descrivono gli attributi di una carta di credito</w:t>
+                  </w:r>
+                </w:p>
+              </w:tc>
+            </w:tr>
+            <w:tr>
+              <w:tc>
+                <w:tcPr>
+                  <w:tcW w:w="3408" w:type="dxa"/>
+                </w:tcPr>
+                <w:p>
+                  <w:pPr>
+                    <w:rPr>
+                      <w:sz w:val="24"/>
+                    </w:rPr>
+                  </w:pPr>
+                  <w:r>
+                    <w:rPr>
+                      <w:sz w:val="24"/>
+                    </w:rPr>
+                    <w:t>4. L’utente compila i campi:</w:t>
+                  </w:r>
+                </w:p>
+                <w:p>
+                  <w:pPr>
+                    <w:pStyle w:val="Paragrafoelenco"/>
+                    <w:numPr>
+                      <w:ilvl w:val="0"/>
+                      <w:numId w:val="18"/>
+                    </w:numPr>
+                    <w:rPr>
+                      <w:sz w:val="24"/>
+                    </w:rPr>
+                  </w:pPr>
+                  <w:r>
+                    <w:rPr>
+                      <w:sz w:val="24"/>
+                    </w:rPr>
+                    <w:t>Circuito</w:t>
+                  </w:r>
+                </w:p>
+                <w:p>
+                  <w:pPr>
+                    <w:pStyle w:val="Paragrafoelenco"/>
+                    <w:numPr>
+                      <w:ilvl w:val="0"/>
+                      <w:numId w:val="18"/>
+                    </w:numPr>
+                    <w:rPr>
+                      <w:sz w:val="24"/>
+                    </w:rPr>
+                  </w:pPr>
+                  <w:r>
+                    <w:rPr>
+                      <w:sz w:val="24"/>
+                    </w:rPr>
+                    <w:t>Numero carta</w:t>
+                  </w:r>
+                </w:p>
+                <w:p>
+                  <w:pPr>
+                    <w:pStyle w:val="Paragrafoelenco"/>
+                    <w:numPr>
+                      <w:ilvl w:val="0"/>
+                      <w:numId w:val="18"/>
+                    </w:numPr>
+                    <w:rPr>
+                      <w:sz w:val="24"/>
+                    </w:rPr>
+                  </w:pPr>
+                  <w:r>
+                    <w:rPr>
+                      <w:sz w:val="24"/>
+                    </w:rPr>
+                    <w:t>Intestatario carta</w:t>
+                  </w:r>
+                </w:p>
+                <w:p>
+                  <w:pPr>
+                    <w:pStyle w:val="Paragrafoelenco"/>
+                    <w:numPr>
+                      <w:ilvl w:val="0"/>
+                      <w:numId w:val="18"/>
+                    </w:numPr>
+                    <w:rPr>
+                      <w:sz w:val="24"/>
+                    </w:rPr>
+                  </w:pPr>
+                  <w:r>
+                    <w:rPr>
+                      <w:sz w:val="24"/>
+                    </w:rPr>
+                    <w:t>CCV</w:t>
+                  </w:r>
+                </w:p>
+                <w:p>
+                  <w:pPr>
+                    <w:pStyle w:val="Paragrafoelenco"/>
+                    <w:numPr>
+                      <w:ilvl w:val="0"/>
+                      <w:numId w:val="18"/>
+                    </w:numPr>
+                    <w:rPr>
+                      <w:sz w:val="24"/>
+                    </w:rPr>
+                  </w:pPr>
+                  <w:r>
+                    <w:rPr>
+                      <w:sz w:val="24"/>
+                    </w:rPr>
+                    <w:t>Data di scadenza</w:t>
+                  </w:r>
+                </w:p>
+                <w:p>
+                  <w:pPr>
+                    <w:rPr>
+                      <w:sz w:val="24"/>
+                    </w:rPr>
+                  </w:pPr>
+                  <w:r>
+                    <w:rPr>
+                      <w:sz w:val="24"/>
+                    </w:rPr>
+                    <w:t>Successivamente preme il tasto Invio dalla tastiera</w:t>
+                  </w:r>
+                </w:p>
+              </w:tc>
+              <w:tc>
+                <w:tcPr>
+                  <w:tcW w:w="2999" w:type="dxa"/>
+                </w:tcPr>
+                <w:p>
+                  <w:pPr>
+                    <w:rPr>
+                      <w:sz w:val="24"/>
+                    </w:rPr>
+                  </w:pPr>
+                </w:p>
+              </w:tc>
+            </w:tr>
+            <w:tr>
+              <w:tc>
+                <w:tcPr>
+                  <w:tcW w:w="3408" w:type="dxa"/>
+                </w:tcPr>
+                <w:p>
+                  <w:pPr>
+                    <w:rPr>
+                      <w:sz w:val="24"/>
+                    </w:rPr>
+                  </w:pPr>
+                </w:p>
+              </w:tc>
+              <w:tc>
+                <w:tcPr>
+                  <w:tcW w:w="2999" w:type="dxa"/>
+                </w:tcPr>
+                <w:p>
+                  <w:pPr>
+                    <w:rPr>
+                      <w:sz w:val="24"/>
+                    </w:rPr>
+                  </w:pPr>
+                  <w:r>
+                    <w:rPr>
+                      <w:sz w:val="24"/>
+                    </w:rPr>
+                    <w:t>5. Il sistema risponde all’utente confermando l’aggiunta della carta con successo</w:t>
+                  </w:r>
+                </w:p>
+              </w:tc>
+            </w:tr>
+          </w:tbl>
+          <w:p>
+            <w:pPr>
+              <w:rPr>
+                <w:sz w:val="24"/>
+              </w:rPr>
+            </w:pPr>
+          </w:p>
+        </w:tc>
+      </w:tr>
+      <w:tr>
+        <w:tc>
+          <w:tcPr>
+            <w:tcW w:w="2853" w:type="dxa"/>
+          </w:tcPr>
+          <w:p>
+            <w:pPr>
+              <w:rPr>
+                <w:b/>
+                <w:sz w:val="24"/>
+              </w:rPr>
+            </w:pPr>
+            <w:r>
+              <w:rPr>
+                <w:b/>
+                <w:sz w:val="24"/>
+              </w:rPr>
+              <w:t>Condizione di Uscita:</w:t>
+            </w:r>
+          </w:p>
+        </w:tc>
+        <w:tc>
+          <w:tcPr>
+            <w:tcW w:w="6775" w:type="dxa"/>
+          </w:tcPr>
+          <w:p>
+            <w:pPr>
+              <w:pStyle w:val="Paragrafoelenco"/>
+              <w:numPr>
+                <w:ilvl w:val="0"/>
+                <w:numId w:val="22"/>
+              </w:numPr>
+              <w:rPr>
+                <w:sz w:val="24"/>
+              </w:rPr>
+            </w:pPr>
+            <w:r>
+              <w:rPr>
+                <w:sz w:val="24"/>
+              </w:rPr>
+              <w:t>L’utente</w:t>
+            </w:r>
+            <w:r>
+              <w:rPr>
+                <w:sz w:val="24"/>
+              </w:rPr>
+              <w:t xml:space="preserve"> </w:t>
+            </w:r>
+            <w:r>
+              <w:rPr>
+                <w:sz w:val="24"/>
+              </w:rPr>
+              <w:t>ora ha aggiunto una nuova carta di credito tra le carte di suo possesso</w:t>
+            </w:r>
+          </w:p>
+        </w:tc>
+      </w:tr>
+      <w:tr>
+        <w:tc>
+          <w:tcPr>
+            <w:tcW w:w="2853" w:type="dxa"/>
+          </w:tcPr>
+          <w:p>
+            <w:pPr>
+              <w:rPr>
+                <w:b/>
+                <w:sz w:val="24"/>
+              </w:rPr>
+            </w:pPr>
+            <w:r>
+              <w:rPr>
+                <w:b/>
+                <w:sz w:val="24"/>
+              </w:rPr>
+              <w:t xml:space="preserve">Eccezioni: </w:t>
+            </w:r>
+          </w:p>
+        </w:tc>
+        <w:tc>
+          <w:tcPr>
+            <w:tcW w:w="6775" w:type="dxa"/>
+          </w:tcPr>
+          <w:p>
+            <w:pPr>
+              <w:rPr>
+                <w:sz w:val="24"/>
+              </w:rPr>
+            </w:pPr>
+            <w:r>
+              <w:rPr>
+                <w:sz w:val="24"/>
+              </w:rPr>
+              <w:t>Se l’utente dovesse inserire dati scorretti o dati di una carta già registrata presso un altro utente, l’inserimento non va a buon fine e si verifica UC_7.2 – Errore Inserimento Carta</w:t>
+            </w:r>
+          </w:p>
+        </w:tc>
+      </w:tr>
+    </w:tbl>
+    <w:p>
+      <w:pPr>
+        <w:jc w:val="both"/>
+        <w:rPr>
+          <w:b/>
+          <w:bCs/>
+          <w:sz w:val="32"/>
+          <w:szCs w:val="32"/>
+        </w:rPr>
+      </w:pPr>
+    </w:p>
+    <w:tbl>
+      <w:tblPr>
+        <w:tblStyle w:val="Grigliatabella"/>
+        <w:tblW w:w="0" w:type="auto"/>
+        <w:tblLook w:val="04A0" w:firstRow="1" w:lastRow="0" w:firstColumn="1" w:lastColumn="0" w:noHBand="0" w:noVBand="1"/>
+      </w:tblPr>
+      <w:tblGrid>
+        <w:gridCol w:w="2853"/>
+        <w:gridCol w:w="6775"/>
+      </w:tblGrid>
+      <w:tr>
+        <w:tc>
+          <w:tcPr>
+            <w:tcW w:w="2853" w:type="dxa"/>
+          </w:tcPr>
+          <w:p>
+            <w:pPr>
+              <w:rPr>
+                <w:b/>
+                <w:sz w:val="24"/>
+              </w:rPr>
+            </w:pPr>
+            <w:r>
+              <w:rPr>
+                <w:b/>
+                <w:sz w:val="24"/>
+              </w:rPr>
+              <w:t>Nome caso d’uso</w:t>
+            </w:r>
+          </w:p>
+        </w:tc>
+        <w:tc>
+          <w:tcPr>
+            <w:tcW w:w="6775" w:type="dxa"/>
+          </w:tcPr>
+          <w:p>
+            <w:pPr>
+              <w:rPr>
+                <w:b/>
+                <w:sz w:val="24"/>
+              </w:rPr>
+            </w:pPr>
+            <w:r>
+              <w:rPr>
+                <w:b/>
+                <w:sz w:val="24"/>
+              </w:rPr>
+              <w:t>UC_</w:t>
+            </w:r>
+            <w:r>
+              <w:rPr>
+                <w:b/>
+                <w:sz w:val="24"/>
+              </w:rPr>
+              <w:t>7</w:t>
+            </w:r>
+            <w:r>
+              <w:rPr>
+                <w:b/>
+                <w:sz w:val="24"/>
+              </w:rPr>
+              <w:t>.</w:t>
+            </w:r>
+            <w:r>
+              <w:rPr>
+                <w:b/>
+                <w:sz w:val="24"/>
+              </w:rPr>
+              <w:t>3 – Ricarica Saldo</w:t>
+            </w:r>
+          </w:p>
+        </w:tc>
+      </w:tr>
+      <w:tr>
+        <w:tc>
+          <w:tcPr>
+            <w:tcW w:w="2853" w:type="dxa"/>
+          </w:tcPr>
+          <w:p>
+            <w:pPr>
+              <w:rPr>
+                <w:b/>
+                <w:sz w:val="24"/>
+              </w:rPr>
+            </w:pPr>
+            <w:r>
+              <w:rPr>
+                <w:b/>
+                <w:sz w:val="24"/>
+              </w:rPr>
+              <w:t>Attori - Partecipanti</w:t>
+            </w:r>
+          </w:p>
+        </w:tc>
+        <w:tc>
+          <w:tcPr>
+            <w:tcW w:w="6775" w:type="dxa"/>
+          </w:tcPr>
+          <w:p>
+            <w:pPr>
+              <w:rPr>
+                <w:sz w:val="24"/>
+              </w:rPr>
+            </w:pPr>
+            <w:r>
+              <w:rPr>
+                <w:sz w:val="24"/>
+              </w:rPr>
+              <w:t xml:space="preserve">Iniziata da </w:t>
+            </w:r>
+            <w:r>
+              <w:rPr>
+                <w:i/>
+                <w:iCs/>
+                <w:sz w:val="24"/>
+              </w:rPr>
+              <w:t>Cliente</w:t>
+            </w:r>
+          </w:p>
+        </w:tc>
+      </w:tr>
+      <w:tr>
+        <w:tc>
+          <w:tcPr>
+            <w:tcW w:w="2853" w:type="dxa"/>
+          </w:tcPr>
+          <w:p>
+            <w:pPr>
+              <w:rPr>
+                <w:b/>
+                <w:sz w:val="24"/>
+              </w:rPr>
+            </w:pPr>
+            <w:r>
+              <w:rPr>
+                <w:b/>
+                <w:sz w:val="24"/>
+              </w:rPr>
+              <w:t xml:space="preserve">Condizione di Entrata: </w:t>
+            </w:r>
+          </w:p>
+        </w:tc>
+        <w:tc>
+          <w:tcPr>
+            <w:tcW w:w="6775" w:type="dxa"/>
+          </w:tcPr>
+          <w:p>
+            <w:pPr>
+              <w:pStyle w:val="Paragrafoelenco"/>
+              <w:numPr>
+                <w:ilvl w:val="0"/>
+                <w:numId w:val="18"/>
+              </w:numPr>
+              <w:rPr>
+                <w:sz w:val="24"/>
+              </w:rPr>
+            </w:pPr>
+            <w:r>
+              <w:rPr>
+                <w:sz w:val="24"/>
+              </w:rPr>
+              <w:t>L’</w:t>
+            </w:r>
+            <w:r>
+              <w:rPr>
+                <w:sz w:val="24"/>
+              </w:rPr>
+              <w:t>utente</w:t>
+            </w:r>
+            <w:r>
+              <w:rPr>
+                <w:sz w:val="24"/>
+              </w:rPr>
+              <w:t xml:space="preserve"> </w:t>
+            </w:r>
+            <w:r>
+              <w:rPr>
+                <w:sz w:val="24"/>
+              </w:rPr>
+              <w:t>è un cliente ed è sulla propria pagina di gestione delle carte di credito</w:t>
+            </w:r>
+          </w:p>
+        </w:tc>
+      </w:tr>
+      <w:tr>
+        <w:tc>
+          <w:tcPr>
+            <w:tcW w:w="2853" w:type="dxa"/>
+          </w:tcPr>
+          <w:p>
+            <w:pPr>
+              <w:rPr>
+                <w:b/>
+                <w:sz w:val="24"/>
+              </w:rPr>
+            </w:pPr>
+            <w:r>
+              <w:rPr>
+                <w:b/>
+                <w:sz w:val="24"/>
+              </w:rPr>
+              <w:t>Flusso degli Eventi</w:t>
+            </w:r>
+          </w:p>
+        </w:tc>
+        <w:tc>
+          <w:tcPr>
+            <w:tcW w:w="6775" w:type="dxa"/>
+          </w:tcPr>
+          <w:tbl>
+            <w:tblPr>
+              <w:tblStyle w:val="Grigliatabella"/>
+              <w:tblW w:w="6549" w:type="dxa"/>
+              <w:tblLook w:val="04A0" w:firstRow="1" w:lastRow="0" w:firstColumn="1" w:lastColumn="0" w:noHBand="0" w:noVBand="1"/>
+            </w:tblPr>
+            <w:tblGrid>
+              <w:gridCol w:w="3431"/>
+              <w:gridCol w:w="3118"/>
+            </w:tblGrid>
+            <w:tr>
+              <w:tc>
+                <w:tcPr>
+                  <w:tcW w:w="3431" w:type="dxa"/>
+                  <w:shd w:val="clear" w:color="auto" w:fill="D9D9D9" w:themeFill="background1" w:themeFillShade="D9"/>
+                </w:tcPr>
+                <w:p>
+                  <w:pPr>
+                    <w:rPr>
+                      <w:sz w:val="24"/>
+                    </w:rPr>
+                  </w:pPr>
+                  <w:r>
+                    <w:rPr>
+                      <w:sz w:val="24"/>
+                    </w:rPr>
+                    <w:t>Attore</w:t>
+                  </w:r>
+                </w:p>
+              </w:tc>
+              <w:tc>
+                <w:tcPr>
+                  <w:tcW w:w="3118" w:type="dxa"/>
+                  <w:shd w:val="clear" w:color="auto" w:fill="D9D9D9" w:themeFill="background1" w:themeFillShade="D9"/>
+                </w:tcPr>
+                <w:p>
+                  <w:pPr>
+                    <w:rPr>
+                      <w:sz w:val="24"/>
+                    </w:rPr>
+                  </w:pPr>
+                  <w:r>
+                    <w:rPr>
+                      <w:sz w:val="24"/>
+                    </w:rPr>
+                    <w:t>Sistema</w:t>
+                  </w:r>
+                </w:p>
+              </w:tc>
+            </w:tr>
+            <w:tr>
+              <w:tc>
+                <w:tcPr>
+                  <w:tcW w:w="3431" w:type="dxa"/>
+                </w:tcPr>
+                <w:p>
+                  <w:pPr>
+                    <w:rPr>
+                      <w:sz w:val="24"/>
+                    </w:rPr>
+                  </w:pPr>
+                  <w:r>
+                    <w:rPr>
+                      <w:sz w:val="24"/>
+                    </w:rPr>
+                    <w:t xml:space="preserve">1. L’utente </w:t>
+                  </w:r>
+                  <w:r>
+                    <w:rPr>
+                      <w:sz w:val="24"/>
+                    </w:rPr>
+                    <w:t xml:space="preserve">seleziona la carta che intende usare per ricarica il proprio saldo di </w:t>
+                  </w:r>
+                  <w:proofErr w:type="spellStart"/>
+                  <w:r>
+                    <w:rPr>
+                      <w:sz w:val="24"/>
+                    </w:rPr>
+                    <w:t>Shodan</w:t>
+                  </w:r>
+                  <w:proofErr w:type="spellEnd"/>
+                  <w:r>
+                    <w:rPr>
+                      <w:sz w:val="24"/>
+                    </w:rPr>
+                    <w:t>. Preme sulla carta selezionata.</w:t>
+                  </w:r>
+                </w:p>
+                <w:p>
+                  <w:pPr>
+                    <w:rPr>
+                      <w:sz w:val="24"/>
+                    </w:rPr>
+                  </w:pPr>
+                </w:p>
+              </w:tc>
+              <w:tc>
+                <w:tcPr>
+                  <w:tcW w:w="3118" w:type="dxa"/>
+                </w:tcPr>
+                <w:p>
+                  <w:pPr>
+                    <w:rPr>
+                      <w:sz w:val="24"/>
+                    </w:rPr>
+                  </w:pPr>
+                </w:p>
+              </w:tc>
+            </w:tr>
+            <w:tr>
+              <w:tc>
+                <w:tcPr>
+                  <w:tcW w:w="3431" w:type="dxa"/>
+                </w:tcPr>
+                <w:p>
+                  <w:pPr>
+                    <w:rPr>
+                      <w:sz w:val="24"/>
+                    </w:rPr>
+                  </w:pPr>
+                </w:p>
+              </w:tc>
+              <w:tc>
+                <w:tcPr>
+                  <w:tcW w:w="3118" w:type="dxa"/>
+                </w:tcPr>
+                <w:p>
+                  <w:pPr>
+                    <w:rPr>
+                      <w:sz w:val="24"/>
+                    </w:rPr>
+                  </w:pPr>
+                  <w:r>
+                    <w:rPr>
+                      <w:sz w:val="24"/>
+                    </w:rPr>
+                    <w:t xml:space="preserve">2. Il sistema risponde all’utente </w:t>
+                  </w:r>
+                  <w:r>
+                    <w:rPr>
+                      <w:sz w:val="24"/>
+                    </w:rPr>
+                    <w:t>comunicando che la ricarica del saldo è avvenuta con successo</w:t>
+                  </w:r>
+                </w:p>
+              </w:tc>
+            </w:tr>
+          </w:tbl>
+          <w:p>
+            <w:pPr>
+              <w:rPr>
+                <w:sz w:val="24"/>
+              </w:rPr>
+            </w:pPr>
+          </w:p>
+        </w:tc>
+      </w:tr>
+      <w:tr>
+        <w:tc>
+          <w:tcPr>
+            <w:tcW w:w="2853" w:type="dxa"/>
+          </w:tcPr>
+          <w:p>
+            <w:pPr>
+              <w:rPr>
+                <w:b/>
+                <w:sz w:val="24"/>
+              </w:rPr>
+            </w:pPr>
+            <w:r>
+              <w:rPr>
+                <w:b/>
+                <w:sz w:val="24"/>
+              </w:rPr>
+              <w:t>Condizione di Uscita:</w:t>
+            </w:r>
+          </w:p>
+        </w:tc>
+        <w:tc>
+          <w:tcPr>
+            <w:tcW w:w="6775" w:type="dxa"/>
+          </w:tcPr>
+          <w:p>
+            <w:pPr>
+              <w:pStyle w:val="Paragrafoelenco"/>
+              <w:numPr>
+                <w:ilvl w:val="0"/>
+                <w:numId w:val="22"/>
+              </w:numPr>
+              <w:rPr>
+                <w:sz w:val="24"/>
+              </w:rPr>
+            </w:pPr>
+            <w:r>
+              <w:rPr>
+                <w:sz w:val="24"/>
+              </w:rPr>
+              <w:t>L’utente</w:t>
+            </w:r>
+            <w:r>
+              <w:rPr>
+                <w:sz w:val="24"/>
+              </w:rPr>
+              <w:t xml:space="preserve"> </w:t>
+            </w:r>
+            <w:r>
+              <w:rPr>
+                <w:sz w:val="24"/>
+              </w:rPr>
+              <w:t xml:space="preserve">ha ora ricaricato il proprio saldo </w:t>
+            </w:r>
+            <w:proofErr w:type="spellStart"/>
+            <w:r>
+              <w:rPr>
+                <w:sz w:val="24"/>
+              </w:rPr>
+              <w:t>Shodan</w:t>
+            </w:r>
+            <w:proofErr w:type="spellEnd"/>
+            <w:r>
+              <w:rPr>
+                <w:sz w:val="24"/>
+              </w:rPr>
+              <w:t xml:space="preserve"> di 100€</w:t>
+            </w:r>
+          </w:p>
+        </w:tc>
+      </w:tr>
+    </w:tbl>
+    <w:p>
+      <w:pPr>
+        <w:jc w:val="both"/>
+        <w:rPr>
+          <w:b/>
+          <w:bCs/>
+          <w:sz w:val="32"/>
+          <w:szCs w:val="32"/>
+        </w:rPr>
+      </w:pPr>
+      <w:r>
+        <w:rPr>
+          <w:noProof/>
+        </w:rPr>
+        <w:lastRenderedPageBreak/>
         <w:drawing>
           <wp:anchor distT="0" distB="0" distL="114300" distR="114300" simplePos="0" relativeHeight="251672576" behindDoc="0" locked="0" layoutInCell="1" allowOverlap="1" wp14:anchorId="79635CCA" wp14:editId="535C7FA2">
             <wp:simplePos x="0" y="0"/>
@@ -22434,7 +24777,7 @@
                     </pic:cNvPicPr>
                   </pic:nvPicPr>
                   <pic:blipFill>
-                    <a:blip r:embed="rId20">
+                    <a:blip r:embed="rId21">
                       <a:extLst>
                         <a:ext uri="{28A0092B-C50C-407E-A947-70E740481C1C}">
                           <a14:useLocalDpi xmlns:a14="http://schemas.microsoft.com/office/drawing/2010/main" val="0"/>
@@ -22550,7 +24893,6 @@
                 <w:b/>
                 <w:sz w:val="24"/>
               </w:rPr>
-              <w:lastRenderedPageBreak/>
               <w:t>Nome caso d’uso</w:t>
             </w:r>
           </w:p>
@@ -22632,7 +24974,15 @@
               <w:rPr>
                 <w:sz w:val="24"/>
               </w:rPr>
-              <w:t>Iniziata da Utente Multiruolo</w:t>
+              <w:t xml:space="preserve">Iniziata da </w:t>
+            </w:r>
+            <w:r>
+              <w:rPr>
+                <w:i/>
+                <w:iCs/>
+                <w:sz w:val="24"/>
+              </w:rPr>
+              <w:t>Utente Multiruolo</w:t>
             </w:r>
           </w:p>
         </w:tc>
@@ -22958,7 +25308,7 @@
       </w:pPr>
     </w:p>
     <w:sectPr>
-      <w:footerReference w:type="default" r:id="rId21"/>
+      <w:footerReference w:type="default" r:id="rId22"/>
       <w:type w:val="continuous"/>
       <w:pgSz w:w="11906" w:h="16838"/>
       <w:pgMar w:top="1417" w:right="1134" w:bottom="1134" w:left="1134" w:header="708" w:footer="708" w:gutter="0"/>
@@ -24283,7 +26633,7 @@
   <w:abstractNum w:abstractNumId="10" w15:restartNumberingAfterBreak="0">
     <w:nsid w:val="1FB80CDE"/>
     <w:multiLevelType w:val="hybridMultilevel"/>
-    <w:tmpl w:val="A7BC7D3E"/>
+    <w:tmpl w:val="6AA80FE0"/>
     <w:lvl w:ilvl="0" w:tplc="04100001">
       <w:start w:val="1"/>
       <w:numFmt w:val="bullet"/>
@@ -26984,7 +29334,7 @@
   <w:style w:type="paragraph" w:default="1" w:styleId="Normale">
     <w:name w:val="Normal"/>
     <w:qFormat/>
-    <w:rsid w:val="00677A36"/>
+    <w:rsid w:val="000E4C22"/>
   </w:style>
   <w:style w:type="paragraph" w:styleId="Titolo1">
     <w:name w:val="heading 1"/>

</xml_diff>